<commit_message>
se completaron los dos archivos
</commit_message>
<xml_diff>
--- a/docs/docs_paper_shiny_ph/Cuestionario.docx
+++ b/docs/docs_paper_shiny_ph/Cuestionario.docx
@@ -14,7 +14,21 @@
         <w:rPr>
           <w:rFonts w:asciiTheme="minorHAnsi" w:hAnsiTheme="minorHAnsi"/>
         </w:rPr>
-        <w:t xml:space="preserve">Taller sobre Pruebas de Hipótesis usando </w:t>
+        <w:t>Cuestionario</w:t>
+      </w:r>
+      <w:bookmarkStart w:id="0" w:name="_GoBack"/>
+      <w:bookmarkEnd w:id="0"/>
+      <w:r>
+        <w:rPr>
+          <w:rFonts w:asciiTheme="minorHAnsi" w:hAnsiTheme="minorHAnsi"/>
+        </w:rPr>
+        <w:t xml:space="preserve"> sobre pruebas de h</w:t>
+      </w:r>
+      <w:r>
+        <w:rPr>
+          <w:rFonts w:asciiTheme="minorHAnsi" w:hAnsiTheme="minorHAnsi"/>
+        </w:rPr>
+        <w:t xml:space="preserve">ipótesis usando </w:t>
       </w:r>
       <w:r>
         <w:rPr>
@@ -597,14 +611,26 @@
     <w:p>
       <w:pPr>
         <w:spacing w:line="276" w:lineRule="auto"/>
-        <w:jc w:val="both"/>
+        <w:jc w:val="center"/>
       </w:pPr>
       <w:hyperlink r:id="rId6" w:history="1">
         <w:r>
           <w:rPr>
             <w:rStyle w:val="Hyperlink"/>
           </w:rPr>
-          <w:t>https://bit.ly/2PSbpUy</w:t>
+          <w:t>https://bit.ly/</w:t>
+        </w:r>
+        <w:r>
+          <w:rPr>
+            <w:rStyle w:val="Hyperlink"/>
+          </w:rPr>
+          <w:t>2</w:t>
+        </w:r>
+        <w:r>
+          <w:rPr>
+            <w:rStyle w:val="Hyperlink"/>
+          </w:rPr>
+          <w:t>JZFw6Y</w:t>
         </w:r>
       </w:hyperlink>
     </w:p>
@@ -951,7 +977,7 @@
     <w:p>
       <w:pPr>
         <w:spacing w:line="276" w:lineRule="auto"/>
-        <w:jc w:val="both"/>
+        <w:jc w:val="center"/>
         <w:rPr>
           <w:rFonts w:cs="Times New Roman"/>
           <w:sz w:val="24"/>
@@ -969,14 +995,6 @@
           <w:t>http://ciencias.medellin.unal.edu.co/escuelas/estadistica/herramientas.html</w:t>
         </w:r>
       </w:hyperlink>
-      <w:r>
-        <w:rPr>
-          <w:rFonts w:cs="Times New Roman"/>
-          <w:sz w:val="24"/>
-          <w:szCs w:val="24"/>
-        </w:rPr>
-        <w:t xml:space="preserve"> </w:t>
-      </w:r>
     </w:p>
     <w:p>
       <w:pPr>
@@ -5079,17 +5097,7 @@
           <w:sz w:val="24"/>
           <w:szCs w:val="24"/>
         </w:rPr>
-        <w:t>s</w:t>
-      </w:r>
-      <w:bookmarkStart w:id="0" w:name="_GoBack"/>
-      <w:bookmarkEnd w:id="0"/>
-      <w:r>
-        <w:rPr>
-          <w:rFonts w:cs="Times New Roman"/>
-          <w:sz w:val="24"/>
-          <w:szCs w:val="24"/>
-        </w:rPr>
-        <w:t>hiny</w:t>
+        <w:t>shiny</w:t>
       </w:r>
       <w:proofErr w:type="spellEnd"/>
       <w:r>
@@ -6757,6 +6765,18 @@
       <w:szCs w:val="16"/>
     </w:rPr>
   </w:style>
+  <w:style w:type="character" w:styleId="HiperlinkVisitado">
+    <w:name w:val="FollowedHyperlink"/>
+    <w:basedOn w:val="Fontepargpadro"/>
+    <w:uiPriority w:val="99"/>
+    <w:semiHidden/>
+    <w:unhideWhenUsed/>
+    <w:rsid w:val="00DB40FA"/>
+    <w:rPr>
+      <w:color w:val="954F72" w:themeColor="followedHyperlink"/>
+      <w:u w:val="single"/>
+    </w:rPr>
+  </w:style>
 </w:styles>
 </file>
 
@@ -7062,6 +7082,18 @@
       <w:szCs w:val="16"/>
     </w:rPr>
   </w:style>
+  <w:style w:type="character" w:styleId="HiperlinkVisitado">
+    <w:name w:val="FollowedHyperlink"/>
+    <w:basedOn w:val="Fontepargpadro"/>
+    <w:uiPriority w:val="99"/>
+    <w:semiHidden/>
+    <w:unhideWhenUsed/>
+    <w:rsid w:val="00DB40FA"/>
+    <w:rPr>
+      <w:color w:val="954F72" w:themeColor="followedHyperlink"/>
+      <w:u w:val="single"/>
+    </w:rPr>
+  </w:style>
 </w:styles>
 </file>
 

</xml_diff>